<commit_message>
M1: pflichtenheft final version
</commit_message>
<xml_diff>
--- a/doc/pflichtenheft-vorlage-kostenlos.docx
+++ b/doc/pflichtenheft-vorlage-kostenlos.docx
@@ -1169,7 +1169,7 @@
             <w:sz w:val="22"/>
             <w:szCs w:val="22"/>
           </w:rPr>
-          <w:t>3</w:t>
+          <w:t>4</w:t>
         </w:r>
         <w:r>
           <w:rPr>
@@ -1288,7 +1288,7 @@
             <w:sz w:val="22"/>
             <w:szCs w:val="22"/>
           </w:rPr>
-          <w:t>3</w:t>
+          <w:t>4</w:t>
         </w:r>
         <w:r>
           <w:rPr>
@@ -1406,7 +1406,7 @@
             <w:sz w:val="22"/>
             <w:szCs w:val="22"/>
           </w:rPr>
-          <w:t>3</w:t>
+          <w:t>4</w:t>
         </w:r>
         <w:r>
           <w:rPr>
@@ -1524,7 +1524,7 @@
             <w:sz w:val="22"/>
             <w:szCs w:val="22"/>
           </w:rPr>
-          <w:t>3</w:t>
+          <w:t>5</w:t>
         </w:r>
         <w:r>
           <w:rPr>
@@ -1642,7 +1642,7 @@
             <w:sz w:val="22"/>
             <w:szCs w:val="22"/>
           </w:rPr>
-          <w:t>3</w:t>
+          <w:t>4</w:t>
         </w:r>
         <w:r>
           <w:rPr>
@@ -1741,26 +1741,19 @@
             <w:sz w:val="22"/>
             <w:szCs w:val="22"/>
           </w:rPr>
-        </w:r>
-        <w:r>
-          <w:rPr>
-            <w:rFonts w:ascii="Arial" w:hAnsi="Arial" w:cs="Arial"/>
-            <w:noProof/>
-            <w:webHidden/>
-            <w:sz w:val="22"/>
-            <w:szCs w:val="22"/>
-          </w:rPr>
           <w:fldChar w:fldCharType="separate"/>
         </w:r>
         <w:r>
           <w:rPr>
             <w:rFonts w:ascii="Arial" w:hAnsi="Arial" w:cs="Arial"/>
-            <w:noProof/>
-            <w:webHidden/>
-            <w:sz w:val="22"/>
-            <w:szCs w:val="22"/>
-          </w:rPr>
-          <w:t>3</w:t>
+            <w:b/>
+            <w:bCs/>
+            <w:noProof/>
+            <w:webHidden/>
+            <w:sz w:val="22"/>
+            <w:szCs w:val="22"/>
+          </w:rPr>
+          <w:t>Fehler! Textmarke nicht definiert.</w:t>
         </w:r>
         <w:r>
           <w:rPr>
@@ -1879,7 +1872,7 @@
             <w:sz w:val="22"/>
             <w:szCs w:val="22"/>
           </w:rPr>
-          <w:t>3</w:t>
+          <w:t>4</w:t>
         </w:r>
         <w:r>
           <w:rPr>
@@ -1997,7 +1990,7 @@
             <w:sz w:val="22"/>
             <w:szCs w:val="22"/>
           </w:rPr>
-          <w:t>3</w:t>
+          <w:t>4</w:t>
         </w:r>
         <w:r>
           <w:rPr>
@@ -2116,7 +2109,7 @@
             <w:sz w:val="22"/>
             <w:szCs w:val="22"/>
           </w:rPr>
-          <w:t>3</w:t>
+          <w:t>4</w:t>
         </w:r>
         <w:r>
           <w:rPr>
@@ -2234,7 +2227,7 @@
             <w:sz w:val="22"/>
             <w:szCs w:val="22"/>
           </w:rPr>
-          <w:t>3</w:t>
+          <w:t>4</w:t>
         </w:r>
         <w:r>
           <w:rPr>
@@ -2353,7 +2346,7 @@
             <w:sz w:val="22"/>
             <w:szCs w:val="22"/>
           </w:rPr>
-          <w:t>4</w:t>
+          <w:t>5</w:t>
         </w:r>
         <w:r>
           <w:rPr>
@@ -2472,7 +2465,7 @@
             <w:sz w:val="22"/>
             <w:szCs w:val="22"/>
           </w:rPr>
-          <w:t>4</w:t>
+          <w:t>5</w:t>
         </w:r>
         <w:r>
           <w:rPr>
@@ -2591,7 +2584,7 @@
             <w:sz w:val="22"/>
             <w:szCs w:val="22"/>
           </w:rPr>
-          <w:t>4</w:t>
+          <w:t>5</w:t>
         </w:r>
         <w:r>
           <w:rPr>
@@ -2710,7 +2703,7 @@
             <w:sz w:val="22"/>
             <w:szCs w:val="22"/>
           </w:rPr>
-          <w:t>4</w:t>
+          <w:t>5</w:t>
         </w:r>
         <w:r>
           <w:rPr>
@@ -2810,26 +2803,19 @@
             <w:sz w:val="22"/>
             <w:szCs w:val="22"/>
           </w:rPr>
-        </w:r>
-        <w:r>
-          <w:rPr>
-            <w:rFonts w:ascii="Arial" w:hAnsi="Arial" w:cs="Arial"/>
-            <w:noProof/>
-            <w:webHidden/>
-            <w:sz w:val="22"/>
-            <w:szCs w:val="22"/>
-          </w:rPr>
           <w:fldChar w:fldCharType="separate"/>
         </w:r>
         <w:r>
           <w:rPr>
             <w:rFonts w:ascii="Arial" w:hAnsi="Arial" w:cs="Arial"/>
-            <w:noProof/>
-            <w:webHidden/>
-            <w:sz w:val="22"/>
-            <w:szCs w:val="22"/>
-          </w:rPr>
-          <w:t>4</w:t>
+            <w:b/>
+            <w:bCs/>
+            <w:noProof/>
+            <w:webHidden/>
+            <w:sz w:val="22"/>
+            <w:szCs w:val="22"/>
+          </w:rPr>
+          <w:t>Fehler! Textmarke nicht definiert.</w:t>
         </w:r>
         <w:r>
           <w:rPr>
@@ -2929,26 +2915,19 @@
             <w:sz w:val="22"/>
             <w:szCs w:val="22"/>
           </w:rPr>
-        </w:r>
-        <w:r>
-          <w:rPr>
-            <w:rFonts w:ascii="Arial" w:hAnsi="Arial" w:cs="Arial"/>
-            <w:noProof/>
-            <w:webHidden/>
-            <w:sz w:val="22"/>
-            <w:szCs w:val="22"/>
-          </w:rPr>
           <w:fldChar w:fldCharType="separate"/>
         </w:r>
         <w:r>
           <w:rPr>
             <w:rFonts w:ascii="Arial" w:hAnsi="Arial" w:cs="Arial"/>
-            <w:noProof/>
-            <w:webHidden/>
-            <w:sz w:val="22"/>
-            <w:szCs w:val="22"/>
-          </w:rPr>
-          <w:t>4</w:t>
+            <w:b/>
+            <w:bCs/>
+            <w:noProof/>
+            <w:webHidden/>
+            <w:sz w:val="22"/>
+            <w:szCs w:val="22"/>
+          </w:rPr>
+          <w:t>Fehler! Textmarke nicht definiert.</w:t>
         </w:r>
         <w:r>
           <w:rPr>
@@ -3067,7 +3046,7 @@
             <w:sz w:val="22"/>
             <w:szCs w:val="22"/>
           </w:rPr>
-          <w:t>4</w:t>
+          <w:t>5</w:t>
         </w:r>
         <w:r>
           <w:rPr>
@@ -3186,7 +3165,7 @@
             <w:sz w:val="22"/>
             <w:szCs w:val="22"/>
           </w:rPr>
-          <w:t>5</w:t>
+          <w:t>6</w:t>
         </w:r>
         <w:r>
           <w:rPr>
@@ -3305,7 +3284,7 @@
             <w:sz w:val="22"/>
             <w:szCs w:val="22"/>
           </w:rPr>
-          <w:t>5</w:t>
+          <w:t>6</w:t>
         </w:r>
         <w:r>
           <w:rPr>
@@ -3423,7 +3402,7 @@
             <w:sz w:val="22"/>
             <w:szCs w:val="22"/>
           </w:rPr>
-          <w:t>5</w:t>
+          <w:t>6</w:t>
         </w:r>
         <w:r>
           <w:rPr>
@@ -3541,7 +3520,7 @@
             <w:sz w:val="22"/>
             <w:szCs w:val="22"/>
           </w:rPr>
-          <w:t>5</w:t>
+          <w:t>6</w:t>
         </w:r>
         <w:r>
           <w:rPr>
@@ -3659,7 +3638,7 @@
             <w:sz w:val="22"/>
             <w:szCs w:val="22"/>
           </w:rPr>
-          <w:t>5</w:t>
+          <w:t>6</w:t>
         </w:r>
         <w:r>
           <w:rPr>
@@ -3777,7 +3756,7 @@
             <w:sz w:val="22"/>
             <w:szCs w:val="22"/>
           </w:rPr>
-          <w:t>5</w:t>
+          <w:t>6</w:t>
         </w:r>
         <w:r>
           <w:rPr>
@@ -3876,26 +3855,19 @@
             <w:sz w:val="22"/>
             <w:szCs w:val="22"/>
           </w:rPr>
-        </w:r>
-        <w:r>
-          <w:rPr>
-            <w:rFonts w:ascii="Arial" w:hAnsi="Arial" w:cs="Arial"/>
-            <w:noProof/>
-            <w:webHidden/>
-            <w:sz w:val="22"/>
-            <w:szCs w:val="22"/>
-          </w:rPr>
           <w:fldChar w:fldCharType="separate"/>
         </w:r>
         <w:r>
           <w:rPr>
             <w:rFonts w:ascii="Arial" w:hAnsi="Arial" w:cs="Arial"/>
-            <w:noProof/>
-            <w:webHidden/>
-            <w:sz w:val="22"/>
-            <w:szCs w:val="22"/>
-          </w:rPr>
-          <w:t>5</w:t>
+            <w:b/>
+            <w:bCs/>
+            <w:noProof/>
+            <w:webHidden/>
+            <w:sz w:val="22"/>
+            <w:szCs w:val="22"/>
+          </w:rPr>
+          <w:t>Fehler! Textmarke nicht definiert.</w:t>
         </w:r>
         <w:r>
           <w:rPr>
@@ -4013,7 +3985,7 @@
             <w:sz w:val="22"/>
             <w:szCs w:val="22"/>
           </w:rPr>
-          <w:t>5</w:t>
+          <w:t>6</w:t>
         </w:r>
         <w:r>
           <w:rPr>
@@ -4132,7 +4104,7 @@
             <w:sz w:val="22"/>
             <w:szCs w:val="22"/>
           </w:rPr>
-          <w:t>6</w:t>
+          <w:t>11</w:t>
         </w:r>
         <w:r>
           <w:rPr>
@@ -4251,7 +4223,7 @@
             <w:sz w:val="22"/>
             <w:szCs w:val="22"/>
           </w:rPr>
-          <w:t>7</w:t>
+          <w:t>12</w:t>
         </w:r>
         <w:r>
           <w:rPr>
@@ -4959,7 +4931,7 @@
     </w:p>
     <w:tbl>
       <w:tblPr>
-        <w:tblW w:w="9288" w:type="dxa"/>
+        <w:tblW w:w="10199" w:type="dxa"/>
         <w:tblBorders>
           <w:bottom w:val="single" w:sz="6" w:space="0" w:color="BFBFBF" w:themeColor="background1" w:themeShade="BF"/>
           <w:insideH w:val="single" w:sz="6" w:space="0" w:color="BFBFBF" w:themeColor="background1" w:themeShade="BF"/>
@@ -4968,8 +4940,9 @@
         <w:tblLook w:val="01E0" w:firstRow="1" w:lastRow="1" w:firstColumn="1" w:lastColumn="1" w:noHBand="0" w:noVBand="0"/>
       </w:tblPr>
       <w:tblGrid>
-        <w:gridCol w:w="6824"/>
-        <w:gridCol w:w="2464"/>
+        <w:gridCol w:w="5869"/>
+        <w:gridCol w:w="2064"/>
+        <w:gridCol w:w="2266"/>
       </w:tblGrid>
       <w:tr>
         <w:trPr>
@@ -4977,10 +4950,9 @@
         </w:trPr>
         <w:tc>
           <w:tcPr>
-            <w:tcW w:w="9288" w:type="dxa"/>
-            <w:gridSpan w:val="2"/>
+            <w:tcW w:w="10199" w:type="dxa"/>
+            <w:gridSpan w:val="3"/>
             <w:shd w:val="clear" w:color="auto" w:fill="007FC5"/>
-            <w:vAlign w:val="center"/>
           </w:tcPr>
           <w:p>
             <w:pPr>
@@ -5005,7 +4977,7 @@
         </w:trPr>
         <w:tc>
           <w:tcPr>
-            <w:tcW w:w="6824" w:type="dxa"/>
+            <w:tcW w:w="5869" w:type="dxa"/>
             <w:tcBorders>
               <w:top w:val="single" w:sz="6" w:space="0" w:color="BFBFBF" w:themeColor="background1" w:themeShade="BF"/>
               <w:right w:val="single" w:sz="6" w:space="0" w:color="BFBFBF" w:themeColor="background1" w:themeShade="BF"/>
@@ -5017,16 +4989,29 @@
               <w:pStyle w:val="Tabelle"/>
             </w:pPr>
             <w:r>
-              <w:t xml:space="preserve">Schritt </w:t>
-            </w:r>
-            <w:r>
-              <w:t>1</w:t>
-            </w:r>
-          </w:p>
-        </w:tc>
-        <w:tc>
-          <w:tcPr>
-            <w:tcW w:w="2464" w:type="dxa"/>
+              <w:t>Schritt 1</w:t>
+            </w:r>
+          </w:p>
+        </w:tc>
+        <w:tc>
+          <w:tcPr>
+            <w:tcW w:w="2064" w:type="dxa"/>
+            <w:tcBorders>
+              <w:right w:val="single" w:sz="6" w:space="0" w:color="BFBFBF" w:themeColor="background1" w:themeShade="BF"/>
+            </w:tcBorders>
+          </w:tcPr>
+          <w:p>
+            <w:pPr>
+              <w:pStyle w:val="Tabelle"/>
+            </w:pPr>
+            <w:r>
+              <w:t>12:00</w:t>
+            </w:r>
+          </w:p>
+        </w:tc>
+        <w:tc>
+          <w:tcPr>
+            <w:tcW w:w="2266" w:type="dxa"/>
             <w:tcBorders>
               <w:left w:val="single" w:sz="6" w:space="0" w:color="BFBFBF" w:themeColor="background1" w:themeShade="BF"/>
             </w:tcBorders>
@@ -5048,7 +5033,7 @@
         </w:trPr>
         <w:tc>
           <w:tcPr>
-            <w:tcW w:w="6824" w:type="dxa"/>
+            <w:tcW w:w="5869" w:type="dxa"/>
             <w:tcBorders>
               <w:top w:val="single" w:sz="6" w:space="0" w:color="BFBFBF" w:themeColor="background1" w:themeShade="BF"/>
               <w:right w:val="single" w:sz="6" w:space="0" w:color="BFBFBF" w:themeColor="background1" w:themeShade="BF"/>
@@ -5060,16 +5045,29 @@
               <w:pStyle w:val="Tabelle"/>
             </w:pPr>
             <w:r>
-              <w:t>Schritt</w:t>
-            </w:r>
-            <w:r>
-              <w:t xml:space="preserve"> 2</w:t>
-            </w:r>
-          </w:p>
-        </w:tc>
-        <w:tc>
-          <w:tcPr>
-            <w:tcW w:w="2464" w:type="dxa"/>
+              <w:t>Schritt 2</w:t>
+            </w:r>
+          </w:p>
+        </w:tc>
+        <w:tc>
+          <w:tcPr>
+            <w:tcW w:w="2064" w:type="dxa"/>
+            <w:tcBorders>
+              <w:right w:val="single" w:sz="6" w:space="0" w:color="BFBFBF" w:themeColor="background1" w:themeShade="BF"/>
+            </w:tcBorders>
+          </w:tcPr>
+          <w:p>
+            <w:pPr>
+              <w:pStyle w:val="Tabelle"/>
+            </w:pPr>
+            <w:r>
+              <w:t>12:00</w:t>
+            </w:r>
+          </w:p>
+        </w:tc>
+        <w:tc>
+          <w:tcPr>
+            <w:tcW w:w="2266" w:type="dxa"/>
             <w:tcBorders>
               <w:left w:val="single" w:sz="6" w:space="0" w:color="BFBFBF" w:themeColor="background1" w:themeShade="BF"/>
             </w:tcBorders>
@@ -5080,10 +5078,7 @@
               <w:pStyle w:val="Tabelle"/>
             </w:pPr>
             <w:r>
-              <w:t>Abnahme des Pflichtenhefts durch AG</w:t>
-            </w:r>
-            <w:r>
-              <w:t xml:space="preserve"> </w:t>
+              <w:t xml:space="preserve">Abnahme des Pflichtenhefts durch AG </w:t>
             </w:r>
           </w:p>
         </w:tc>
@@ -5094,10 +5089,9 @@
         </w:trPr>
         <w:tc>
           <w:tcPr>
-            <w:tcW w:w="9288" w:type="dxa"/>
-            <w:gridSpan w:val="2"/>
+            <w:tcW w:w="10199" w:type="dxa"/>
+            <w:gridSpan w:val="3"/>
             <w:shd w:val="clear" w:color="auto" w:fill="007FC5"/>
-            <w:vAlign w:val="center"/>
           </w:tcPr>
           <w:p>
             <w:pPr>
@@ -5128,7 +5122,7 @@
         </w:trPr>
         <w:tc>
           <w:tcPr>
-            <w:tcW w:w="6824" w:type="dxa"/>
+            <w:tcW w:w="5869" w:type="dxa"/>
             <w:tcBorders>
               <w:top w:val="single" w:sz="6" w:space="0" w:color="BFBFBF" w:themeColor="background1" w:themeShade="BF"/>
               <w:right w:val="single" w:sz="6" w:space="0" w:color="BFBFBF" w:themeColor="background1" w:themeShade="BF"/>
@@ -5146,7 +5140,23 @@
         </w:tc>
         <w:tc>
           <w:tcPr>
-            <w:tcW w:w="2464" w:type="dxa"/>
+            <w:tcW w:w="2064" w:type="dxa"/>
+            <w:tcBorders>
+              <w:right w:val="single" w:sz="6" w:space="0" w:color="BFBFBF" w:themeColor="background1" w:themeShade="BF"/>
+            </w:tcBorders>
+          </w:tcPr>
+          <w:p>
+            <w:pPr>
+              <w:pStyle w:val="Tabelle"/>
+            </w:pPr>
+            <w:r>
+              <w:t>13:30</w:t>
+            </w:r>
+          </w:p>
+        </w:tc>
+        <w:tc>
+          <w:tcPr>
+            <w:tcW w:w="2266" w:type="dxa"/>
             <w:tcBorders>
               <w:left w:val="single" w:sz="6" w:space="0" w:color="BFBFBF" w:themeColor="background1" w:themeShade="BF"/>
             </w:tcBorders>
@@ -5178,7 +5188,7 @@
         </w:trPr>
         <w:tc>
           <w:tcPr>
-            <w:tcW w:w="6824" w:type="dxa"/>
+            <w:tcW w:w="5869" w:type="dxa"/>
             <w:tcBorders>
               <w:top w:val="single" w:sz="6" w:space="0" w:color="BFBFBF" w:themeColor="background1" w:themeShade="BF"/>
               <w:right w:val="single" w:sz="6" w:space="0" w:color="BFBFBF" w:themeColor="background1" w:themeShade="BF"/>
@@ -5196,7 +5206,23 @@
         </w:tc>
         <w:tc>
           <w:tcPr>
-            <w:tcW w:w="2464" w:type="dxa"/>
+            <w:tcW w:w="2064" w:type="dxa"/>
+            <w:tcBorders>
+              <w:right w:val="single" w:sz="6" w:space="0" w:color="BFBFBF" w:themeColor="background1" w:themeShade="BF"/>
+            </w:tcBorders>
+          </w:tcPr>
+          <w:p>
+            <w:pPr>
+              <w:pStyle w:val="Tabelle"/>
+            </w:pPr>
+            <w:r>
+              <w:t>14:00</w:t>
+            </w:r>
+          </w:p>
+        </w:tc>
+        <w:tc>
+          <w:tcPr>
+            <w:tcW w:w="2266" w:type="dxa"/>
             <w:tcBorders>
               <w:left w:val="single" w:sz="6" w:space="0" w:color="BFBFBF" w:themeColor="background1" w:themeShade="BF"/>
             </w:tcBorders>
@@ -5226,7 +5252,7 @@
         </w:trPr>
         <w:tc>
           <w:tcPr>
-            <w:tcW w:w="6824" w:type="dxa"/>
+            <w:tcW w:w="5869" w:type="dxa"/>
             <w:tcBorders>
               <w:top w:val="single" w:sz="6" w:space="0" w:color="BFBFBF" w:themeColor="background1" w:themeShade="BF"/>
               <w:right w:val="single" w:sz="6" w:space="0" w:color="BFBFBF" w:themeColor="background1" w:themeShade="BF"/>
@@ -5244,7 +5270,23 @@
         </w:tc>
         <w:tc>
           <w:tcPr>
-            <w:tcW w:w="2464" w:type="dxa"/>
+            <w:tcW w:w="2064" w:type="dxa"/>
+            <w:tcBorders>
+              <w:right w:val="single" w:sz="6" w:space="0" w:color="BFBFBF" w:themeColor="background1" w:themeShade="BF"/>
+            </w:tcBorders>
+          </w:tcPr>
+          <w:p>
+            <w:pPr>
+              <w:pStyle w:val="Tabelle"/>
+            </w:pPr>
+            <w:r>
+              <w:t>14:20</w:t>
+            </w:r>
+          </w:p>
+        </w:tc>
+        <w:tc>
+          <w:tcPr>
+            <w:tcW w:w="2266" w:type="dxa"/>
             <w:tcBorders>
               <w:left w:val="single" w:sz="6" w:space="0" w:color="BFBFBF" w:themeColor="background1" w:themeShade="BF"/>
             </w:tcBorders>
@@ -5266,10 +5308,9 @@
         </w:trPr>
         <w:tc>
           <w:tcPr>
-            <w:tcW w:w="9288" w:type="dxa"/>
-            <w:gridSpan w:val="2"/>
+            <w:tcW w:w="10199" w:type="dxa"/>
+            <w:gridSpan w:val="3"/>
             <w:shd w:val="clear" w:color="auto" w:fill="007FC5"/>
-            <w:vAlign w:val="center"/>
           </w:tcPr>
           <w:p>
             <w:pPr>
@@ -5295,7 +5336,7 @@
         </w:trPr>
         <w:tc>
           <w:tcPr>
-            <w:tcW w:w="6824" w:type="dxa"/>
+            <w:tcW w:w="5869" w:type="dxa"/>
             <w:tcBorders>
               <w:top w:val="single" w:sz="6" w:space="0" w:color="BFBFBF" w:themeColor="background1" w:themeShade="BF"/>
               <w:right w:val="single" w:sz="6" w:space="0" w:color="BFBFBF" w:themeColor="background1" w:themeShade="BF"/>
@@ -5313,7 +5354,23 @@
         </w:tc>
         <w:tc>
           <w:tcPr>
-            <w:tcW w:w="2464" w:type="dxa"/>
+            <w:tcW w:w="2064" w:type="dxa"/>
+            <w:tcBorders>
+              <w:right w:val="single" w:sz="6" w:space="0" w:color="BFBFBF" w:themeColor="background1" w:themeShade="BF"/>
+            </w:tcBorders>
+          </w:tcPr>
+          <w:p>
+            <w:pPr>
+              <w:pStyle w:val="Tabelle"/>
+            </w:pPr>
+            <w:r>
+              <w:t>14:30</w:t>
+            </w:r>
+          </w:p>
+        </w:tc>
+        <w:tc>
+          <w:tcPr>
+            <w:tcW w:w="2266" w:type="dxa"/>
             <w:tcBorders>
               <w:left w:val="single" w:sz="6" w:space="0" w:color="BFBFBF" w:themeColor="background1" w:themeShade="BF"/>
             </w:tcBorders>
@@ -5335,7 +5392,7 @@
         </w:trPr>
         <w:tc>
           <w:tcPr>
-            <w:tcW w:w="6824" w:type="dxa"/>
+            <w:tcW w:w="5869" w:type="dxa"/>
             <w:tcBorders>
               <w:top w:val="single" w:sz="6" w:space="0" w:color="BFBFBF" w:themeColor="background1" w:themeShade="BF"/>
               <w:right w:val="single" w:sz="6" w:space="0" w:color="BFBFBF" w:themeColor="background1" w:themeShade="BF"/>
@@ -5346,11 +5403,31 @@
             <w:pPr>
               <w:pStyle w:val="Tabelle"/>
             </w:pPr>
-          </w:p>
-        </w:tc>
-        <w:tc>
-          <w:tcPr>
-            <w:tcW w:w="2464" w:type="dxa"/>
+            <w:r>
+              <w:rPr>
+                <w:b/>
+                <w:color w:val="007FC5"/>
+              </w:rPr>
+              <w:t xml:space="preserve">Voraussichtlicher Verkaufsstart </w:t>
+            </w:r>
+          </w:p>
+        </w:tc>
+        <w:tc>
+          <w:tcPr>
+            <w:tcW w:w="2064" w:type="dxa"/>
+            <w:tcBorders>
+              <w:right w:val="single" w:sz="6" w:space="0" w:color="BFBFBF" w:themeColor="background1" w:themeShade="BF"/>
+            </w:tcBorders>
+          </w:tcPr>
+          <w:p>
+            <w:pPr>
+              <w:pStyle w:val="Tabelle"/>
+            </w:pPr>
+          </w:p>
+        </w:tc>
+        <w:tc>
+          <w:tcPr>
+            <w:tcW w:w="2266" w:type="dxa"/>
             <w:tcBorders>
               <w:left w:val="single" w:sz="6" w:space="0" w:color="BFBFBF" w:themeColor="background1" w:themeShade="BF"/>
             </w:tcBorders>
@@ -5369,7 +5446,7 @@
         </w:trPr>
         <w:tc>
           <w:tcPr>
-            <w:tcW w:w="6824" w:type="dxa"/>
+            <w:tcW w:w="5869" w:type="dxa"/>
             <w:tcBorders>
               <w:top w:val="single" w:sz="6" w:space="0" w:color="BFBFBF" w:themeColor="background1" w:themeShade="BF"/>
               <w:right w:val="single" w:sz="6" w:space="0" w:color="BFBFBF" w:themeColor="background1" w:themeShade="BF"/>
@@ -5383,18 +5460,24 @@
                 <w:b/>
               </w:rPr>
             </w:pPr>
-            <w:r>
-              <w:rPr>
-                <w:b/>
-                <w:color w:val="007FC5"/>
-              </w:rPr>
-              <w:t xml:space="preserve">Voraussichtlicher Verkaufsstart </w:t>
-            </w:r>
-          </w:p>
-        </w:tc>
-        <w:tc>
-          <w:tcPr>
-            <w:tcW w:w="2464" w:type="dxa"/>
+          </w:p>
+        </w:tc>
+        <w:tc>
+          <w:tcPr>
+            <w:tcW w:w="2064" w:type="dxa"/>
+            <w:tcBorders>
+              <w:right w:val="single" w:sz="6" w:space="0" w:color="BFBFBF" w:themeColor="background1" w:themeShade="BF"/>
+            </w:tcBorders>
+          </w:tcPr>
+          <w:p>
+            <w:pPr>
+              <w:pStyle w:val="Tabelle"/>
+            </w:pPr>
+          </w:p>
+        </w:tc>
+        <w:tc>
+          <w:tcPr>
+            <w:tcW w:w="2266" w:type="dxa"/>
             <w:tcBorders>
               <w:left w:val="single" w:sz="6" w:space="0" w:color="BFBFBF" w:themeColor="background1" w:themeShade="BF"/>
             </w:tcBorders>
@@ -5851,13 +5934,7 @@
         <w:rPr>
           <w:rFonts w:ascii="Arial" w:hAnsi="Arial" w:cs="Arial"/>
         </w:rPr>
-        <w:t xml:space="preserve">) zu archivieren. Dies umfasst insbesondere eine saubere Projektplanung mit Pflichtenheft und Meilensteinplan. </w:t>
-      </w:r>
-      <w:r>
-        <w:rPr>
-          <w:rFonts w:ascii="Arial" w:hAnsi="Arial" w:cs="Arial"/>
-        </w:rPr>
-        <w:t>Im Rahmen dessen müssen zunächst die vorgegebenen Foliensätze Teamübergreifend durchgearbeitet werden</w:t>
+        <w:t>) zu archivieren. Dies umfasst insbesondere eine saubere Projektplanung mit Pflichtenheft und Meilensteinplan. Im Rahmen dessen müssen zunächst die vorgegebenen Foliensätze Teamübergreifend durchgearbeitet werden</w:t>
       </w:r>
       <w:r>
         <w:rPr>
@@ -5944,10 +6021,7 @@
         <w:pStyle w:val="berschrift2"/>
       </w:pPr>
       <w:r>
-        <w:t>2.</w:t>
-      </w:r>
-      <w:r>
-        <w:t xml:space="preserve"> Anforderung</w:t>
+        <w:t>2. Anforderung</w:t>
       </w:r>
     </w:p>
     <w:tbl>
@@ -6016,10 +6090,7 @@
               <w:pStyle w:val="Tabelle"/>
             </w:pPr>
             <w:r>
-              <w:t>10</w:t>
-            </w:r>
-            <w:r>
-              <w:t>2</w:t>
+              <w:t>102</w:t>
             </w:r>
           </w:p>
         </w:tc>
@@ -6338,6 +6409,9 @@
       <w:pPr>
         <w:spacing w:before="100" w:beforeAutospacing="1" w:after="100" w:afterAutospacing="1"/>
         <w:ind w:left="360"/>
+        <w:rPr>
+          <w:rFonts w:ascii="CIDFont+F2" w:hAnsi="CIDFont+F2"/>
+        </w:rPr>
       </w:pPr>
       <w:r>
         <w:rPr>
@@ -6378,50 +6452,247 @@
           <w:rFonts w:ascii="CIDFont+F2" w:hAnsi="CIDFont+F2"/>
         </w:rPr>
         <w:t xml:space="preserve"> </w:t>
+      </w:r>
+    </w:p>
+    <w:p>
+      <w:pPr>
+        <w:pStyle w:val="Listenabsatz"/>
+        <w:numPr>
+          <w:ilvl w:val="0"/>
+          <w:numId w:val="20"/>
+        </w:numPr>
+        <w:spacing w:before="100" w:beforeAutospacing="1" w:after="100" w:afterAutospacing="1"/>
+        <w:rPr>
+          <w:lang w:val="de-DE"/>
+        </w:rPr>
+      </w:pPr>
+      <w:r>
+        <w:rPr>
+          <w:lang w:val="de-DE"/>
+        </w:rPr>
+        <w:t xml:space="preserve">Customer Klasse: </w:t>
+      </w:r>
+      <w:proofErr w:type="spellStart"/>
+      <w:r>
+        <w:rPr>
+          <w:lang w:val="de-DE"/>
+        </w:rPr>
+        <w:t>statement</w:t>
+      </w:r>
+      <w:proofErr w:type="spellEnd"/>
+      <w:r>
+        <w:rPr>
+          <w:lang w:val="de-DE"/>
+        </w:rPr>
+        <w:t xml:space="preserve">-Methode in </w:t>
+      </w:r>
+      <w:r>
+        <w:rPr>
+          <w:lang w:val="de-DE"/>
+        </w:rPr>
+        <w:t>T</w:t>
+      </w:r>
+      <w:r>
+        <w:rPr>
+          <w:lang w:val="de-DE"/>
+        </w:rPr>
+        <w:t>eilfunktionalitä</w:t>
+      </w:r>
+      <w:r>
+        <w:rPr>
+          <w:lang w:val="de-DE"/>
+        </w:rPr>
+        <w:t>ten unterteilen (</w:t>
+      </w:r>
+      <w:proofErr w:type="spellStart"/>
+      <w:r>
+        <w:rPr>
+          <w:lang w:val="de-DE"/>
+        </w:rPr>
+        <w:t>extract</w:t>
+      </w:r>
+      <w:proofErr w:type="spellEnd"/>
+      <w:r>
+        <w:rPr>
+          <w:lang w:val="de-DE"/>
+        </w:rPr>
+        <w:t xml:space="preserve"> </w:t>
+      </w:r>
+      <w:proofErr w:type="spellStart"/>
+      <w:r>
+        <w:rPr>
+          <w:lang w:val="de-DE"/>
+        </w:rPr>
+        <w:t>amount</w:t>
+      </w:r>
+      <w:proofErr w:type="spellEnd"/>
+      <w:r>
+        <w:rPr>
+          <w:lang w:val="de-DE"/>
+        </w:rPr>
+        <w:t xml:space="preserve"> </w:t>
+      </w:r>
+      <w:proofErr w:type="spellStart"/>
+      <w:r>
+        <w:rPr>
+          <w:lang w:val="de-DE"/>
+        </w:rPr>
+        <w:t>calculation</w:t>
+      </w:r>
+      <w:proofErr w:type="spellEnd"/>
+      <w:r>
+        <w:rPr>
+          <w:lang w:val="de-DE"/>
+        </w:rPr>
+        <w:t xml:space="preserve">) </w:t>
+      </w:r>
+    </w:p>
+    <w:p>
+      <w:pPr>
+        <w:pStyle w:val="Listenabsatz"/>
+        <w:numPr>
+          <w:ilvl w:val="0"/>
+          <w:numId w:val="20"/>
+        </w:numPr>
+        <w:spacing w:before="100" w:beforeAutospacing="1" w:after="100" w:afterAutospacing="1"/>
+        <w:rPr>
+          <w:lang w:val="de-DE"/>
+        </w:rPr>
+      </w:pPr>
+      <w:r>
+        <w:rPr>
+          <w:lang w:val="de-DE"/>
+        </w:rPr>
+        <w:t xml:space="preserve">Change </w:t>
+      </w:r>
+      <w:proofErr w:type="spellStart"/>
+      <w:r>
+        <w:rPr>
+          <w:lang w:val="de-DE"/>
+        </w:rPr>
+        <w:t>names</w:t>
+      </w:r>
+      <w:proofErr w:type="spellEnd"/>
+      <w:r>
+        <w:rPr>
+          <w:lang w:val="de-DE"/>
+        </w:rPr>
+        <w:t xml:space="preserve"> </w:t>
+      </w:r>
+      <w:proofErr w:type="spellStart"/>
+      <w:r>
+        <w:rPr>
+          <w:lang w:val="de-DE"/>
+        </w:rPr>
+        <w:t>of</w:t>
+      </w:r>
+      <w:proofErr w:type="spellEnd"/>
+      <w:r>
+        <w:rPr>
+          <w:lang w:val="de-DE"/>
+        </w:rPr>
+        <w:t xml:space="preserve"> variables </w:t>
       </w:r>
     </w:p>
     <w:p>
       <w:pPr>
         <w:spacing w:before="100" w:beforeAutospacing="1" w:after="100" w:afterAutospacing="1"/>
         <w:ind w:left="360"/>
+        <w:rPr>
+          <w:rFonts w:ascii="CIDFont+F2" w:hAnsi="CIDFont+F2"/>
+          <w:lang w:val="en-US"/>
+        </w:rPr>
       </w:pPr>
       <w:r>
         <w:rPr>
           <w:rFonts w:ascii="CIDFont+F4" w:hAnsi="CIDFont+F4"/>
         </w:rPr>
+        <w:lastRenderedPageBreak/>
         <w:sym w:font="Symbol" w:char="F0B7"/>
       </w:r>
       <w:r>
         <w:rPr>
           <w:rFonts w:ascii="CIDFont+F4" w:hAnsi="CIDFont+F4"/>
+          <w:lang w:val="en-US"/>
         </w:rPr>
         <w:t xml:space="preserve">  </w:t>
       </w:r>
       <w:r>
         <w:rPr>
           <w:rFonts w:ascii="CIDFont+F2" w:hAnsi="CIDFont+F2"/>
-        </w:rPr>
-        <w:t xml:space="preserve">Move </w:t>
+          <w:lang w:val="en-US"/>
+        </w:rPr>
+        <w:t xml:space="preserve">Move Method </w:t>
+      </w:r>
+    </w:p>
+    <w:p>
+      <w:pPr>
+        <w:pStyle w:val="Listenabsatz"/>
+        <w:numPr>
+          <w:ilvl w:val="0"/>
+          <w:numId w:val="21"/>
+        </w:numPr>
+        <w:spacing w:before="100" w:beforeAutospacing="1" w:after="100" w:afterAutospacing="1"/>
+        <w:rPr>
+          <w:lang w:val="en-US"/>
+        </w:rPr>
+      </w:pPr>
+      <w:r>
+        <w:rPr>
+          <w:lang w:val="en-US"/>
+        </w:rPr>
+        <w:t xml:space="preserve">Move Method </w:t>
+      </w:r>
+      <w:proofErr w:type="gramStart"/>
+      <w:r>
+        <w:rPr>
+          <w:lang w:val="en-US"/>
+        </w:rPr>
+        <w:t>Amount(</w:t>
+      </w:r>
+      <w:proofErr w:type="gramEnd"/>
+      <w:r>
+        <w:rPr>
+          <w:lang w:val="en-US"/>
+        </w:rPr>
+        <w:t>) from Customer to Rental</w:t>
+      </w:r>
+    </w:p>
+    <w:p>
+      <w:pPr>
+        <w:pStyle w:val="Listenabsatz"/>
+        <w:numPr>
+          <w:ilvl w:val="0"/>
+          <w:numId w:val="21"/>
+        </w:numPr>
+        <w:spacing w:before="100" w:beforeAutospacing="1" w:after="100" w:afterAutospacing="1"/>
+        <w:rPr>
+          <w:lang w:val="en-US"/>
+        </w:rPr>
+      </w:pPr>
+      <w:r>
+        <w:rPr>
+          <w:lang w:val="en-US"/>
+        </w:rPr>
+        <w:t xml:space="preserve">Statements </w:t>
       </w:r>
       <w:proofErr w:type="spellStart"/>
       <w:r>
         <w:rPr>
-          <w:rFonts w:ascii="CIDFont+F2" w:hAnsi="CIDFont+F2"/>
-        </w:rPr>
-        <w:t>Method</w:t>
+          <w:lang w:val="en-US"/>
+        </w:rPr>
+        <w:t>anpassen</w:t>
       </w:r>
       <w:proofErr w:type="spellEnd"/>
-      <w:r>
-        <w:rPr>
-          <w:rFonts w:ascii="CIDFont+F2" w:hAnsi="CIDFont+F2"/>
-        </w:rPr>
-        <w:t xml:space="preserve"> </w:t>
-      </w:r>
     </w:p>
     <w:p>
       <w:pPr>
         <w:spacing w:before="100" w:beforeAutospacing="1" w:after="100" w:afterAutospacing="1"/>
         <w:ind w:left="360"/>
+        <w:rPr>
+          <w:rFonts w:ascii="CIDFont+F2" w:hAnsi="CIDFont+F2"/>
+          <w:lang w:val="en-US"/>
+        </w:rPr>
       </w:pPr>
       <w:r>
         <w:rPr>
@@ -6432,50 +6703,128 @@
       <w:r>
         <w:rPr>
           <w:rFonts w:ascii="CIDFont+F4" w:hAnsi="CIDFont+F4"/>
+          <w:lang w:val="en-US"/>
         </w:rPr>
         <w:t xml:space="preserve">  </w:t>
       </w:r>
+      <w:r>
+        <w:rPr>
+          <w:rFonts w:ascii="CIDFont+F2" w:hAnsi="CIDFont+F2"/>
+          <w:lang w:val="en-US"/>
+        </w:rPr>
+        <w:t xml:space="preserve">Replace Temp with Query </w:t>
+      </w:r>
+    </w:p>
+    <w:p>
+      <w:pPr>
+        <w:pStyle w:val="Listenabsatz"/>
+        <w:numPr>
+          <w:ilvl w:val="0"/>
+          <w:numId w:val="22"/>
+        </w:numPr>
+        <w:spacing w:before="100" w:beforeAutospacing="1" w:after="100" w:afterAutospacing="1"/>
+        <w:rPr>
+          <w:lang w:val="en-US"/>
+        </w:rPr>
+      </w:pPr>
       <w:proofErr w:type="spellStart"/>
       <w:r>
         <w:rPr>
-          <w:rFonts w:ascii="CIDFont+F2" w:hAnsi="CIDFont+F2"/>
-        </w:rPr>
-        <w:t>Replace</w:t>
+          <w:lang w:val="en-US"/>
+        </w:rPr>
+        <w:t>thisAmount</w:t>
       </w:r>
       <w:proofErr w:type="spellEnd"/>
       <w:r>
         <w:rPr>
-          <w:rFonts w:ascii="CIDFont+F2" w:hAnsi="CIDFont+F2"/>
+          <w:lang w:val="en-US"/>
+        </w:rPr>
+        <w:t xml:space="preserve"> Variable </w:t>
+      </w:r>
+      <w:proofErr w:type="spellStart"/>
+      <w:r>
+        <w:rPr>
+          <w:lang w:val="en-US"/>
+        </w:rPr>
+        <w:t>entfernen</w:t>
+      </w:r>
+      <w:proofErr w:type="spellEnd"/>
+    </w:p>
+    <w:p>
+      <w:pPr>
+        <w:pStyle w:val="Listenabsatz"/>
+        <w:numPr>
+          <w:ilvl w:val="0"/>
+          <w:numId w:val="22"/>
+        </w:numPr>
+        <w:spacing w:before="100" w:beforeAutospacing="1" w:after="100" w:afterAutospacing="1"/>
+        <w:rPr>
+          <w:lang w:val="de-DE"/>
+        </w:rPr>
+      </w:pPr>
+      <w:proofErr w:type="spellStart"/>
+      <w:r>
+        <w:rPr>
+          <w:lang w:val="de-DE"/>
+        </w:rPr>
+        <w:t>Extract</w:t>
+      </w:r>
+      <w:proofErr w:type="spellEnd"/>
+      <w:r>
+        <w:rPr>
+          <w:lang w:val="de-DE"/>
         </w:rPr>
         <w:t xml:space="preserve"> </w:t>
       </w:r>
       <w:proofErr w:type="spellStart"/>
       <w:r>
         <w:rPr>
-          <w:rFonts w:ascii="CIDFont+F2" w:hAnsi="CIDFont+F2"/>
-        </w:rPr>
-        <w:t>Temp</w:t>
+          <w:lang w:val="de-DE"/>
+        </w:rPr>
+        <w:t>and</w:t>
       </w:r>
       <w:proofErr w:type="spellEnd"/>
       <w:r>
         <w:rPr>
-          <w:rFonts w:ascii="CIDFont+F2" w:hAnsi="CIDFont+F2"/>
+          <w:lang w:val="de-DE"/>
         </w:rPr>
         <w:t xml:space="preserve"> </w:t>
       </w:r>
       <w:proofErr w:type="spellStart"/>
       <w:r>
         <w:rPr>
-          <w:rFonts w:ascii="CIDFont+F2" w:hAnsi="CIDFont+F2"/>
-        </w:rPr>
-        <w:t>with</w:t>
+          <w:lang w:val="de-DE"/>
+        </w:rPr>
+        <w:t>move</w:t>
       </w:r>
       <w:proofErr w:type="spellEnd"/>
       <w:r>
         <w:rPr>
-          <w:rFonts w:ascii="CIDFont+F2" w:hAnsi="CIDFont+F2"/>
-        </w:rPr>
-        <w:t xml:space="preserve"> Query </w:t>
+          <w:lang w:val="de-DE"/>
+        </w:rPr>
+        <w:t xml:space="preserve"> </w:t>
+      </w:r>
+      <w:proofErr w:type="spellStart"/>
+      <w:proofErr w:type="gramStart"/>
+      <w:r>
+        <w:rPr>
+          <w:lang w:val="de-DE"/>
+        </w:rPr>
+        <w:t>frequentRenterPoints</w:t>
+      </w:r>
+      <w:proofErr w:type="spellEnd"/>
+      <w:r>
+        <w:rPr>
+          <w:lang w:val="de-DE"/>
+        </w:rPr>
+        <w:t>(</w:t>
+      </w:r>
+      <w:proofErr w:type="gramEnd"/>
+      <w:r>
+        <w:rPr>
+          <w:lang w:val="de-DE"/>
+        </w:rPr>
+        <w:t>)</w:t>
       </w:r>
     </w:p>
     <w:p>
@@ -6483,6 +6832,7 @@
         <w:spacing w:before="100" w:beforeAutospacing="1" w:after="100" w:afterAutospacing="1"/>
         <w:ind w:left="360"/>
         <w:rPr>
+          <w:rFonts w:ascii="CIDFont+F2" w:hAnsi="CIDFont+F2"/>
           <w:lang w:val="en-US"/>
         </w:rPr>
       </w:pPr>
@@ -6490,7 +6840,6 @@
         <w:rPr>
           <w:rFonts w:ascii="CIDFont+F4" w:hAnsi="CIDFont+F4"/>
         </w:rPr>
-        <w:lastRenderedPageBreak/>
         <w:sym w:font="Symbol" w:char="F0B7"/>
       </w:r>
       <w:r>
@@ -6510,8 +6859,36 @@
     </w:p>
     <w:p>
       <w:pPr>
+        <w:pStyle w:val="Listenabsatz"/>
+        <w:numPr>
+          <w:ilvl w:val="0"/>
+          <w:numId w:val="22"/>
+        </w:numPr>
+        <w:spacing w:before="100" w:beforeAutospacing="1" w:after="100" w:afterAutospacing="1"/>
+        <w:rPr>
+          <w:lang w:val="de-DE"/>
+        </w:rPr>
+      </w:pPr>
+      <w:r>
+        <w:rPr>
+          <w:lang w:val="de-DE"/>
+        </w:rPr>
+        <w:t xml:space="preserve">Prices Codes mit Unterklassen </w:t>
+      </w:r>
+      <w:r>
+        <w:rPr>
+          <w:lang w:val="de-DE"/>
+        </w:rPr>
+        <w:t xml:space="preserve">hierarchisch definieren </w:t>
+      </w:r>
+    </w:p>
+    <w:p>
+      <w:pPr>
         <w:spacing w:before="100" w:beforeAutospacing="1" w:after="100" w:afterAutospacing="1"/>
         <w:ind w:left="360"/>
+        <w:rPr>
+          <w:rFonts w:ascii="CIDFont+F2" w:hAnsi="CIDFont+F2"/>
+        </w:rPr>
       </w:pPr>
       <w:r>
         <w:rPr>
@@ -6566,12 +6943,68 @@
           <w:rFonts w:ascii="CIDFont+F2" w:hAnsi="CIDFont+F2"/>
         </w:rPr>
         <w:t xml:space="preserve"> </w:t>
+      </w:r>
+    </w:p>
+    <w:p>
+      <w:pPr>
+        <w:pStyle w:val="Listenabsatz"/>
+        <w:numPr>
+          <w:ilvl w:val="0"/>
+          <w:numId w:val="23"/>
+        </w:numPr>
+        <w:spacing w:before="100" w:beforeAutospacing="1" w:after="100" w:afterAutospacing="1"/>
+        <w:rPr>
+          <w:lang w:val="de-DE"/>
+        </w:rPr>
+      </w:pPr>
+      <w:r>
+        <w:rPr>
+          <w:lang w:val="de-DE"/>
+        </w:rPr>
+        <w:t xml:space="preserve">Ersetzen des </w:t>
+      </w:r>
+      <w:proofErr w:type="spellStart"/>
+      <w:r>
+        <w:rPr>
+          <w:lang w:val="de-DE"/>
+        </w:rPr>
+        <w:t>switch</w:t>
+      </w:r>
+      <w:proofErr w:type="spellEnd"/>
+      <w:r>
+        <w:rPr>
+          <w:lang w:val="de-DE"/>
+        </w:rPr>
+        <w:t xml:space="preserve">-Statements durch </w:t>
+      </w:r>
+      <w:proofErr w:type="spellStart"/>
+      <w:r>
+        <w:rPr>
+          <w:lang w:val="de-DE"/>
+        </w:rPr>
+        <w:t>getCharge</w:t>
+      </w:r>
+      <w:proofErr w:type="spellEnd"/>
+      <w:r>
+        <w:rPr>
+          <w:lang w:val="de-DE"/>
+        </w:rPr>
+        <w:t xml:space="preserve">-Methode </w:t>
+      </w:r>
+      <w:r>
+        <w:rPr>
+          <w:lang w:val="de-DE"/>
+        </w:rPr>
+        <w:t>in der Unterklasse</w:t>
       </w:r>
     </w:p>
     <w:p>
       <w:pPr>
         <w:spacing w:before="100" w:beforeAutospacing="1" w:after="100" w:afterAutospacing="1"/>
         <w:ind w:left="360"/>
+        <w:rPr>
+          <w:rFonts w:ascii="CIDFont+F2" w:hAnsi="CIDFont+F2"/>
+        </w:rPr>
       </w:pPr>
       <w:r>
         <w:rPr>
@@ -6604,6 +7037,104 @@
           <w:rFonts w:ascii="CIDFont+F2" w:hAnsi="CIDFont+F2"/>
         </w:rPr>
         <w:t xml:space="preserve"> </w:t>
+      </w:r>
+    </w:p>
+    <w:p>
+      <w:pPr>
+        <w:pStyle w:val="Listenabsatz"/>
+        <w:numPr>
+          <w:ilvl w:val="0"/>
+          <w:numId w:val="23"/>
+        </w:numPr>
+        <w:spacing w:before="100" w:beforeAutospacing="1" w:after="100" w:afterAutospacing="1"/>
+        <w:rPr>
+          <w:lang w:val="de-DE"/>
+        </w:rPr>
+      </w:pPr>
+      <w:r>
+        <w:rPr>
+          <w:lang w:val="de-DE"/>
+        </w:rPr>
+        <w:t xml:space="preserve">Statement-Klasse wird </w:t>
+      </w:r>
+      <w:r>
+        <w:rPr>
+          <w:lang w:val="de-DE"/>
+        </w:rPr>
+        <w:t>an</w:t>
+      </w:r>
+      <w:r>
+        <w:rPr>
+          <w:lang w:val="de-DE"/>
+        </w:rPr>
+        <w:t xml:space="preserve"> </w:t>
+      </w:r>
+      <w:proofErr w:type="spellStart"/>
+      <w:r>
+        <w:rPr>
+          <w:lang w:val="de-DE"/>
+        </w:rPr>
+        <w:t>Te</w:t>
+      </w:r>
+      <w:r>
+        <w:rPr>
+          <w:lang w:val="de-DE"/>
+        </w:rPr>
+        <w:t>xtStatement</w:t>
+      </w:r>
+      <w:proofErr w:type="spellEnd"/>
+      <w:r>
+        <w:rPr>
+          <w:lang w:val="de-DE"/>
+        </w:rPr>
+        <w:t xml:space="preserve"> und </w:t>
+      </w:r>
+      <w:proofErr w:type="spellStart"/>
+      <w:r>
+        <w:rPr>
+          <w:lang w:val="de-DE"/>
+        </w:rPr>
+        <w:t>HtmlStatement</w:t>
+      </w:r>
+      <w:proofErr w:type="spellEnd"/>
+      <w:r>
+        <w:rPr>
+          <w:lang w:val="de-DE"/>
+        </w:rPr>
+        <w:t xml:space="preserve"> Klasse vererbt</w:t>
+      </w:r>
+    </w:p>
+    <w:p>
+      <w:pPr>
+        <w:pStyle w:val="Listenabsatz"/>
+        <w:numPr>
+          <w:ilvl w:val="0"/>
+          <w:numId w:val="23"/>
+        </w:numPr>
+        <w:spacing w:before="100" w:beforeAutospacing="1" w:after="100" w:afterAutospacing="1"/>
+        <w:rPr>
+          <w:lang w:val="de-DE"/>
+        </w:rPr>
+      </w:pPr>
+      <w:r>
+        <w:rPr>
+          <w:lang w:val="de-DE"/>
+        </w:rPr>
+        <w:t xml:space="preserve">In der Statement-Methode (Customer) wird die spezialisierte </w:t>
+      </w:r>
+      <w:proofErr w:type="spellStart"/>
+      <w:r>
+        <w:rPr>
+          <w:lang w:val="de-DE"/>
+        </w:rPr>
+        <w:t>Statementklasse</w:t>
+      </w:r>
+      <w:proofErr w:type="spellEnd"/>
+      <w:r>
+        <w:rPr>
+          <w:lang w:val="de-DE"/>
+        </w:rPr>
+        <w:t xml:space="preserve"> aufgerufen (Text oder HTML) </w:t>
       </w:r>
     </w:p>
     <w:p>
@@ -6949,10 +7480,7 @@
               <w:pStyle w:val="Tabelle"/>
             </w:pPr>
             <w:r>
-              <w:t>10</w:t>
-            </w:r>
-            <w:r>
-              <w:t>3</w:t>
+              <w:t>103</w:t>
             </w:r>
           </w:p>
         </w:tc>
@@ -7143,6 +7671,7 @@
         <w:pStyle w:val="berschrift3"/>
       </w:pPr>
       <w:r>
+        <w:lastRenderedPageBreak/>
         <w:t>Beschreibung</w:t>
       </w:r>
     </w:p>
@@ -7202,16 +7731,7 @@
         <w:spacing w:before="100" w:beforeAutospacing="1" w:after="100" w:afterAutospacing="1"/>
       </w:pPr>
       <w:r>
-        <w:t>Priorität m</w:t>
-      </w:r>
-      <w:r>
-        <w:t>uss</w:t>
-      </w:r>
-      <w:r>
-        <w:t xml:space="preserve"> </w:t>
-      </w:r>
-      <w:r>
-        <w:t xml:space="preserve">Ansätze wie Par </w:t>
+        <w:t xml:space="preserve">Priorität muss Ansätze wie Par </w:t>
       </w:r>
       <w:proofErr w:type="spellStart"/>
       <w:r>
@@ -7243,7 +7763,6 @@
         <w:pStyle w:val="berschrift2"/>
       </w:pPr>
       <w:r>
-        <w:lastRenderedPageBreak/>
         <w:t>4</w:t>
       </w:r>
       <w:r>
@@ -7316,10 +7835,7 @@
               <w:pStyle w:val="Tabelle"/>
             </w:pPr>
             <w:r>
-              <w:t>10</w:t>
-            </w:r>
-            <w:r>
-              <w:t>4</w:t>
+              <w:t>104</w:t>
             </w:r>
           </w:p>
         </w:tc>
@@ -7640,10 +8156,7 @@
         <w:pStyle w:val="berschrift2"/>
       </w:pPr>
       <w:r>
-        <w:t>5</w:t>
-      </w:r>
-      <w:r>
-        <w:t>. Anforderung</w:t>
+        <w:t>5. Anforderung</w:t>
       </w:r>
     </w:p>
     <w:tbl>
@@ -8121,6 +8634,7 @@
         <w:pStyle w:val="berschrift3"/>
       </w:pPr>
       <w:r>
+        <w:lastRenderedPageBreak/>
         <w:t>Wechselwirkungen</w:t>
       </w:r>
     </w:p>
@@ -8478,14 +8992,10 @@
         <w:pStyle w:val="berschrift2"/>
       </w:pPr>
       <w:r>
-        <w:lastRenderedPageBreak/>
         <w:t>7</w:t>
       </w:r>
       <w:r>
-        <w:t>.</w:t>
-      </w:r>
-      <w:r>
-        <w:t xml:space="preserve"> Anforderung</w:t>
+        <w:t>. Anforderung</w:t>
       </w:r>
     </w:p>
     <w:tbl>
@@ -8554,10 +9064,7 @@
               <w:pStyle w:val="Tabelle"/>
             </w:pPr>
             <w:r>
-              <w:t>10</w:t>
-            </w:r>
-            <w:r>
-              <w:t>7</w:t>
+              <w:t>107</w:t>
             </w:r>
           </w:p>
         </w:tc>
@@ -8762,10 +9269,7 @@
         <w:pStyle w:val="berschrift2"/>
       </w:pPr>
       <w:r>
-        <w:t>8</w:t>
-      </w:r>
-      <w:r>
-        <w:t>. Anforderung</w:t>
+        <w:t>8. Anforderung</w:t>
       </w:r>
     </w:p>
     <w:tbl>
@@ -8834,10 +9338,7 @@
               <w:pStyle w:val="Tabelle"/>
             </w:pPr>
             <w:r>
-              <w:t>10</w:t>
-            </w:r>
-            <w:r>
-              <w:t>8</w:t>
+              <w:t>108</w:t>
             </w:r>
           </w:p>
         </w:tc>
@@ -9034,7 +9535,10 @@
     </w:p>
     <w:p>
       <w:r>
-        <w:t xml:space="preserve">Eine weitere Anforderung, die im Rahmen dieses Pflichtenhefts erfüllt werden muss, ist die Ausgabe der HTML Version. </w:t>
+        <w:t>Eine weitere Anforderung, die im Rahmen dieses Pflichtenhefts erfüllt werden muss, ist die Ausgabe der HTML Version.</w:t>
+      </w:r>
+      <w:r>
+        <w:t xml:space="preserve"> </w:t>
       </w:r>
     </w:p>
     <w:p/>
@@ -10382,7 +10886,7 @@
       <w:rPr>
         <w:noProof/>
       </w:rPr>
-      <w:pict w14:anchorId="1B8E002A">
+      <w:pict w14:anchorId="7F8FE4B7">
         <v:shapetype id="_x0000_t75" coordsize="21600,21600" o:spt="75" o:preferrelative="t" path="m@4@5l@4@11@9@11@9@5xe" filled="f" stroked="f">
           <v:stroke joinstyle="miter"/>
           <v:formulas>
@@ -10433,7 +10937,7 @@
         <w:color w:val="007FC5"/>
         <w:sz w:val="20"/>
       </w:rPr>
-      <w:pict w14:anchorId="3D356D77">
+      <w:pict w14:anchorId="3B64D209">
         <v:shapetype id="_x0000_t75" coordsize="21600,21600" o:spt="75" o:preferrelative="t" path="m@4@5l@4@11@9@11@9@5xe" filled="f" stroked="f">
           <v:stroke joinstyle="miter"/>
           <v:formulas>
@@ -10569,7 +11073,7 @@
       <w:rPr>
         <w:noProof/>
       </w:rPr>
-      <w:pict w14:anchorId="1EE608FF">
+      <w:pict w14:anchorId="4C77A2B7">
         <v:shapetype id="_x0000_t75" coordsize="21600,21600" o:spt="75" o:preferrelative="t" path="m@4@5l@4@11@9@11@9@5xe" filled="f" stroked="f">
           <v:stroke joinstyle="miter"/>
           <v:formulas>
@@ -10927,6 +11431,119 @@
 <file path=word/numbering.xml><?xml version="1.0" encoding="utf-8"?>
 <w:numbering xmlns:wpc="http://schemas.microsoft.com/office/word/2010/wordprocessingCanvas" xmlns:cx="http://schemas.microsoft.com/office/drawing/2014/chartex" xmlns:cx1="http://schemas.microsoft.com/office/drawing/2015/9/8/chartex" xmlns:cx2="http://schemas.microsoft.com/office/drawing/2015/10/21/chartex" xmlns:cx3="http://schemas.microsoft.com/office/drawing/2016/5/9/chartex" xmlns:cx4="http://schemas.microsoft.com/office/drawing/2016/5/10/chartex" xmlns:cx5="http://schemas.microsoft.com/office/drawing/2016/5/11/chartex" xmlns:cx6="http://schemas.microsoft.com/office/drawing/2016/5/12/chartex" xmlns:cx7="http://schemas.microsoft.com/office/drawing/2016/5/13/chartex" xmlns:cx8="http://schemas.microsoft.com/office/drawing/2016/5/14/chartex" xmlns:mc="http://schemas.openxmlformats.org/markup-compatibility/2006" xmlns:aink="http://schemas.microsoft.com/office/drawing/2016/ink" xmlns:am3d="http://schemas.microsoft.com/office/drawing/2017/model3d" xmlns:o="urn:schemas-microsoft-com:office:office" xmlns:r="http://schemas.openxmlformats.org/officeDocument/2006/relationships" xmlns:m="http://schemas.openxmlformats.org/officeDocument/2006/math" xmlns:v="urn:schemas-microsoft-com:vml" xmlns:wp14="http://schemas.microsoft.com/office/word/2010/wordprocessingDrawing" xmlns:wp="http://schemas.openxmlformats.org/drawingml/2006/wordprocessingDrawing" xmlns:w10="urn:schemas-microsoft-com:office:word" xmlns:w="http://schemas.openxmlformats.org/wordprocessingml/2006/main" xmlns:w14="http://schemas.microsoft.com/office/word/2010/wordml" xmlns:w15="http://schemas.microsoft.com/office/word/2012/wordml" xmlns:w16cex="http://schemas.microsoft.com/office/word/2018/wordml/cex" xmlns:w16cid="http://schemas.microsoft.com/office/word/2016/wordml/cid" xmlns:w16="http://schemas.microsoft.com/office/word/2018/wordml" xmlns:w16se="http://schemas.microsoft.com/office/word/2015/wordml/symex" xmlns:wpg="http://schemas.microsoft.com/office/word/2010/wordprocessingGroup" xmlns:wpi="http://schemas.microsoft.com/office/word/2010/wordprocessingInk" xmlns:wne="http://schemas.microsoft.com/office/word/2006/wordml" xmlns:wps="http://schemas.microsoft.com/office/word/2010/wordprocessingShape" mc:Ignorable="w14 w15 w16se w16cid w16 w16cex wp14">
   <w:abstractNum w:abstractNumId="0" w15:restartNumberingAfterBreak="0">
+    <w:nsid w:val="06F17551"/>
+    <w:multiLevelType w:val="hybridMultilevel"/>
+    <w:tmpl w:val="B6F8BD0C"/>
+    <w:lvl w:ilvl="0" w:tplc="04070001">
+      <w:start w:val="1"/>
+      <w:numFmt w:val="bullet"/>
+      <w:lvlText w:val=""/>
+      <w:lvlJc w:val="left"/>
+      <w:pPr>
+        <w:ind w:left="1080" w:hanging="360"/>
+      </w:pPr>
+      <w:rPr>
+        <w:rFonts w:ascii="Symbol" w:hAnsi="Symbol" w:hint="default"/>
+      </w:rPr>
+    </w:lvl>
+    <w:lvl w:ilvl="1" w:tplc="04070003" w:tentative="1">
+      <w:start w:val="1"/>
+      <w:numFmt w:val="bullet"/>
+      <w:lvlText w:val="o"/>
+      <w:lvlJc w:val="left"/>
+      <w:pPr>
+        <w:ind w:left="1800" w:hanging="360"/>
+      </w:pPr>
+      <w:rPr>
+        <w:rFonts w:ascii="Courier New" w:hAnsi="Courier New" w:cs="Courier New" w:hint="default"/>
+      </w:rPr>
+    </w:lvl>
+    <w:lvl w:ilvl="2" w:tplc="04070005" w:tentative="1">
+      <w:start w:val="1"/>
+      <w:numFmt w:val="bullet"/>
+      <w:lvlText w:val=""/>
+      <w:lvlJc w:val="left"/>
+      <w:pPr>
+        <w:ind w:left="2520" w:hanging="360"/>
+      </w:pPr>
+      <w:rPr>
+        <w:rFonts w:ascii="Wingdings" w:hAnsi="Wingdings" w:hint="default"/>
+      </w:rPr>
+    </w:lvl>
+    <w:lvl w:ilvl="3" w:tplc="04070001" w:tentative="1">
+      <w:start w:val="1"/>
+      <w:numFmt w:val="bullet"/>
+      <w:lvlText w:val=""/>
+      <w:lvlJc w:val="left"/>
+      <w:pPr>
+        <w:ind w:left="3240" w:hanging="360"/>
+      </w:pPr>
+      <w:rPr>
+        <w:rFonts w:ascii="Symbol" w:hAnsi="Symbol" w:hint="default"/>
+      </w:rPr>
+    </w:lvl>
+    <w:lvl w:ilvl="4" w:tplc="04070003" w:tentative="1">
+      <w:start w:val="1"/>
+      <w:numFmt w:val="bullet"/>
+      <w:lvlText w:val="o"/>
+      <w:lvlJc w:val="left"/>
+      <w:pPr>
+        <w:ind w:left="3960" w:hanging="360"/>
+      </w:pPr>
+      <w:rPr>
+        <w:rFonts w:ascii="Courier New" w:hAnsi="Courier New" w:cs="Courier New" w:hint="default"/>
+      </w:rPr>
+    </w:lvl>
+    <w:lvl w:ilvl="5" w:tplc="04070005" w:tentative="1">
+      <w:start w:val="1"/>
+      <w:numFmt w:val="bullet"/>
+      <w:lvlText w:val=""/>
+      <w:lvlJc w:val="left"/>
+      <w:pPr>
+        <w:ind w:left="4680" w:hanging="360"/>
+      </w:pPr>
+      <w:rPr>
+        <w:rFonts w:ascii="Wingdings" w:hAnsi="Wingdings" w:hint="default"/>
+      </w:rPr>
+    </w:lvl>
+    <w:lvl w:ilvl="6" w:tplc="04070001" w:tentative="1">
+      <w:start w:val="1"/>
+      <w:numFmt w:val="bullet"/>
+      <w:lvlText w:val=""/>
+      <w:lvlJc w:val="left"/>
+      <w:pPr>
+        <w:ind w:left="5400" w:hanging="360"/>
+      </w:pPr>
+      <w:rPr>
+        <w:rFonts w:ascii="Symbol" w:hAnsi="Symbol" w:hint="default"/>
+      </w:rPr>
+    </w:lvl>
+    <w:lvl w:ilvl="7" w:tplc="04070003" w:tentative="1">
+      <w:start w:val="1"/>
+      <w:numFmt w:val="bullet"/>
+      <w:lvlText w:val="o"/>
+      <w:lvlJc w:val="left"/>
+      <w:pPr>
+        <w:ind w:left="6120" w:hanging="360"/>
+      </w:pPr>
+      <w:rPr>
+        <w:rFonts w:ascii="Courier New" w:hAnsi="Courier New" w:cs="Courier New" w:hint="default"/>
+      </w:rPr>
+    </w:lvl>
+    <w:lvl w:ilvl="8" w:tplc="04070005" w:tentative="1">
+      <w:start w:val="1"/>
+      <w:numFmt w:val="bullet"/>
+      <w:lvlText w:val=""/>
+      <w:lvlJc w:val="left"/>
+      <w:pPr>
+        <w:ind w:left="6840" w:hanging="360"/>
+      </w:pPr>
+      <w:rPr>
+        <w:rFonts w:ascii="Wingdings" w:hAnsi="Wingdings" w:hint="default"/>
+      </w:rPr>
+    </w:lvl>
+  </w:abstractNum>
+  <w:abstractNum w:abstractNumId="1" w15:restartNumberingAfterBreak="0">
     <w:nsid w:val="07160AE0"/>
     <w:multiLevelType w:val="hybridMultilevel"/>
     <w:tmpl w:val="A32070EA"/>
@@ -11040,7 +11657,7 @@
       </w:rPr>
     </w:lvl>
   </w:abstractNum>
-  <w:abstractNum w:abstractNumId="1" w15:restartNumberingAfterBreak="0">
+  <w:abstractNum w:abstractNumId="2" w15:restartNumberingAfterBreak="0">
     <w:nsid w:val="07CD60F1"/>
     <w:multiLevelType w:val="hybridMultilevel"/>
     <w:tmpl w:val="82DA559A"/>
@@ -11153,7 +11770,120 @@
       </w:rPr>
     </w:lvl>
   </w:abstractNum>
-  <w:abstractNum w:abstractNumId="2" w15:restartNumberingAfterBreak="0">
+  <w:abstractNum w:abstractNumId="3" w15:restartNumberingAfterBreak="0">
+    <w:nsid w:val="09AD549F"/>
+    <w:multiLevelType w:val="hybridMultilevel"/>
+    <w:tmpl w:val="C6785F90"/>
+    <w:lvl w:ilvl="0" w:tplc="04070001">
+      <w:start w:val="1"/>
+      <w:numFmt w:val="bullet"/>
+      <w:lvlText w:val=""/>
+      <w:lvlJc w:val="left"/>
+      <w:pPr>
+        <w:ind w:left="1080" w:hanging="360"/>
+      </w:pPr>
+      <w:rPr>
+        <w:rFonts w:ascii="Symbol" w:hAnsi="Symbol" w:hint="default"/>
+      </w:rPr>
+    </w:lvl>
+    <w:lvl w:ilvl="1" w:tplc="04070003" w:tentative="1">
+      <w:start w:val="1"/>
+      <w:numFmt w:val="bullet"/>
+      <w:lvlText w:val="o"/>
+      <w:lvlJc w:val="left"/>
+      <w:pPr>
+        <w:ind w:left="1800" w:hanging="360"/>
+      </w:pPr>
+      <w:rPr>
+        <w:rFonts w:ascii="Courier New" w:hAnsi="Courier New" w:cs="Courier New" w:hint="default"/>
+      </w:rPr>
+    </w:lvl>
+    <w:lvl w:ilvl="2" w:tplc="04070005" w:tentative="1">
+      <w:start w:val="1"/>
+      <w:numFmt w:val="bullet"/>
+      <w:lvlText w:val=""/>
+      <w:lvlJc w:val="left"/>
+      <w:pPr>
+        <w:ind w:left="2520" w:hanging="360"/>
+      </w:pPr>
+      <w:rPr>
+        <w:rFonts w:ascii="Wingdings" w:hAnsi="Wingdings" w:hint="default"/>
+      </w:rPr>
+    </w:lvl>
+    <w:lvl w:ilvl="3" w:tplc="04070001" w:tentative="1">
+      <w:start w:val="1"/>
+      <w:numFmt w:val="bullet"/>
+      <w:lvlText w:val=""/>
+      <w:lvlJc w:val="left"/>
+      <w:pPr>
+        <w:ind w:left="3240" w:hanging="360"/>
+      </w:pPr>
+      <w:rPr>
+        <w:rFonts w:ascii="Symbol" w:hAnsi="Symbol" w:hint="default"/>
+      </w:rPr>
+    </w:lvl>
+    <w:lvl w:ilvl="4" w:tplc="04070003" w:tentative="1">
+      <w:start w:val="1"/>
+      <w:numFmt w:val="bullet"/>
+      <w:lvlText w:val="o"/>
+      <w:lvlJc w:val="left"/>
+      <w:pPr>
+        <w:ind w:left="3960" w:hanging="360"/>
+      </w:pPr>
+      <w:rPr>
+        <w:rFonts w:ascii="Courier New" w:hAnsi="Courier New" w:cs="Courier New" w:hint="default"/>
+      </w:rPr>
+    </w:lvl>
+    <w:lvl w:ilvl="5" w:tplc="04070005" w:tentative="1">
+      <w:start w:val="1"/>
+      <w:numFmt w:val="bullet"/>
+      <w:lvlText w:val=""/>
+      <w:lvlJc w:val="left"/>
+      <w:pPr>
+        <w:ind w:left="4680" w:hanging="360"/>
+      </w:pPr>
+      <w:rPr>
+        <w:rFonts w:ascii="Wingdings" w:hAnsi="Wingdings" w:hint="default"/>
+      </w:rPr>
+    </w:lvl>
+    <w:lvl w:ilvl="6" w:tplc="04070001" w:tentative="1">
+      <w:start w:val="1"/>
+      <w:numFmt w:val="bullet"/>
+      <w:lvlText w:val=""/>
+      <w:lvlJc w:val="left"/>
+      <w:pPr>
+        <w:ind w:left="5400" w:hanging="360"/>
+      </w:pPr>
+      <w:rPr>
+        <w:rFonts w:ascii="Symbol" w:hAnsi="Symbol" w:hint="default"/>
+      </w:rPr>
+    </w:lvl>
+    <w:lvl w:ilvl="7" w:tplc="04070003" w:tentative="1">
+      <w:start w:val="1"/>
+      <w:numFmt w:val="bullet"/>
+      <w:lvlText w:val="o"/>
+      <w:lvlJc w:val="left"/>
+      <w:pPr>
+        <w:ind w:left="6120" w:hanging="360"/>
+      </w:pPr>
+      <w:rPr>
+        <w:rFonts w:ascii="Courier New" w:hAnsi="Courier New" w:cs="Courier New" w:hint="default"/>
+      </w:rPr>
+    </w:lvl>
+    <w:lvl w:ilvl="8" w:tplc="04070005" w:tentative="1">
+      <w:start w:val="1"/>
+      <w:numFmt w:val="bullet"/>
+      <w:lvlText w:val=""/>
+      <w:lvlJc w:val="left"/>
+      <w:pPr>
+        <w:ind w:left="6840" w:hanging="360"/>
+      </w:pPr>
+      <w:rPr>
+        <w:rFonts w:ascii="Wingdings" w:hAnsi="Wingdings" w:hint="default"/>
+      </w:rPr>
+    </w:lvl>
+  </w:abstractNum>
+  <w:abstractNum w:abstractNumId="4" w15:restartNumberingAfterBreak="0">
     <w:nsid w:val="1449709E"/>
     <w:multiLevelType w:val="hybridMultilevel"/>
     <w:tmpl w:val="5DA88AFA"/>
@@ -11267,7 +11997,7 @@
       </w:rPr>
     </w:lvl>
   </w:abstractNum>
-  <w:abstractNum w:abstractNumId="3" w15:restartNumberingAfterBreak="0">
+  <w:abstractNum w:abstractNumId="5" w15:restartNumberingAfterBreak="0">
     <w:nsid w:val="1ADD4E5A"/>
     <w:multiLevelType w:val="hybridMultilevel"/>
     <w:tmpl w:val="1B5CF346"/>
@@ -11380,7 +12110,7 @@
       </w:rPr>
     </w:lvl>
   </w:abstractNum>
-  <w:abstractNum w:abstractNumId="4" w15:restartNumberingAfterBreak="0">
+  <w:abstractNum w:abstractNumId="6" w15:restartNumberingAfterBreak="0">
     <w:nsid w:val="24EB0781"/>
     <w:multiLevelType w:val="hybridMultilevel"/>
     <w:tmpl w:val="001ED5C2"/>
@@ -11493,7 +12223,7 @@
       </w:rPr>
     </w:lvl>
   </w:abstractNum>
-  <w:abstractNum w:abstractNumId="5" w15:restartNumberingAfterBreak="0">
+  <w:abstractNum w:abstractNumId="7" w15:restartNumberingAfterBreak="0">
     <w:nsid w:val="2EF764AD"/>
     <w:multiLevelType w:val="multilevel"/>
     <w:tmpl w:val="02FA8184"/>
@@ -11606,7 +12336,7 @@
       </w:pPr>
     </w:lvl>
   </w:abstractNum>
-  <w:abstractNum w:abstractNumId="6" w15:restartNumberingAfterBreak="0">
+  <w:abstractNum w:abstractNumId="8" w15:restartNumberingAfterBreak="0">
     <w:nsid w:val="32F04CC4"/>
     <w:multiLevelType w:val="hybridMultilevel"/>
     <w:tmpl w:val="AE14AE98"/>
@@ -11719,7 +12449,7 @@
       </w:rPr>
     </w:lvl>
   </w:abstractNum>
-  <w:abstractNum w:abstractNumId="7" w15:restartNumberingAfterBreak="0">
+  <w:abstractNum w:abstractNumId="9" w15:restartNumberingAfterBreak="0">
     <w:nsid w:val="34F2746A"/>
     <w:multiLevelType w:val="multilevel"/>
     <w:tmpl w:val="935E0468"/>
@@ -11832,7 +12562,7 @@
       </w:pPr>
     </w:lvl>
   </w:abstractNum>
-  <w:abstractNum w:abstractNumId="8" w15:restartNumberingAfterBreak="0">
+  <w:abstractNum w:abstractNumId="10" w15:restartNumberingAfterBreak="0">
     <w:nsid w:val="38862811"/>
     <w:multiLevelType w:val="multilevel"/>
     <w:tmpl w:val="B316CFA6"/>
@@ -11981,7 +12711,233 @@
       </w:rPr>
     </w:lvl>
   </w:abstractNum>
-  <w:abstractNum w:abstractNumId="9" w15:restartNumberingAfterBreak="0">
+  <w:abstractNum w:abstractNumId="11" w15:restartNumberingAfterBreak="0">
+    <w:nsid w:val="3A5A4B52"/>
+    <w:multiLevelType w:val="hybridMultilevel"/>
+    <w:tmpl w:val="7B7E31B4"/>
+    <w:lvl w:ilvl="0" w:tplc="04070001">
+      <w:start w:val="1"/>
+      <w:numFmt w:val="bullet"/>
+      <w:lvlText w:val=""/>
+      <w:lvlJc w:val="left"/>
+      <w:pPr>
+        <w:ind w:left="1080" w:hanging="360"/>
+      </w:pPr>
+      <w:rPr>
+        <w:rFonts w:ascii="Symbol" w:hAnsi="Symbol" w:hint="default"/>
+      </w:rPr>
+    </w:lvl>
+    <w:lvl w:ilvl="1" w:tplc="04070003" w:tentative="1">
+      <w:start w:val="1"/>
+      <w:numFmt w:val="bullet"/>
+      <w:lvlText w:val="o"/>
+      <w:lvlJc w:val="left"/>
+      <w:pPr>
+        <w:ind w:left="1800" w:hanging="360"/>
+      </w:pPr>
+      <w:rPr>
+        <w:rFonts w:ascii="Courier New" w:hAnsi="Courier New" w:cs="Courier New" w:hint="default"/>
+      </w:rPr>
+    </w:lvl>
+    <w:lvl w:ilvl="2" w:tplc="04070005" w:tentative="1">
+      <w:start w:val="1"/>
+      <w:numFmt w:val="bullet"/>
+      <w:lvlText w:val=""/>
+      <w:lvlJc w:val="left"/>
+      <w:pPr>
+        <w:ind w:left="2520" w:hanging="360"/>
+      </w:pPr>
+      <w:rPr>
+        <w:rFonts w:ascii="Wingdings" w:hAnsi="Wingdings" w:hint="default"/>
+      </w:rPr>
+    </w:lvl>
+    <w:lvl w:ilvl="3" w:tplc="04070001" w:tentative="1">
+      <w:start w:val="1"/>
+      <w:numFmt w:val="bullet"/>
+      <w:lvlText w:val=""/>
+      <w:lvlJc w:val="left"/>
+      <w:pPr>
+        <w:ind w:left="3240" w:hanging="360"/>
+      </w:pPr>
+      <w:rPr>
+        <w:rFonts w:ascii="Symbol" w:hAnsi="Symbol" w:hint="default"/>
+      </w:rPr>
+    </w:lvl>
+    <w:lvl w:ilvl="4" w:tplc="04070003" w:tentative="1">
+      <w:start w:val="1"/>
+      <w:numFmt w:val="bullet"/>
+      <w:lvlText w:val="o"/>
+      <w:lvlJc w:val="left"/>
+      <w:pPr>
+        <w:ind w:left="3960" w:hanging="360"/>
+      </w:pPr>
+      <w:rPr>
+        <w:rFonts w:ascii="Courier New" w:hAnsi="Courier New" w:cs="Courier New" w:hint="default"/>
+      </w:rPr>
+    </w:lvl>
+    <w:lvl w:ilvl="5" w:tplc="04070005" w:tentative="1">
+      <w:start w:val="1"/>
+      <w:numFmt w:val="bullet"/>
+      <w:lvlText w:val=""/>
+      <w:lvlJc w:val="left"/>
+      <w:pPr>
+        <w:ind w:left="4680" w:hanging="360"/>
+      </w:pPr>
+      <w:rPr>
+        <w:rFonts w:ascii="Wingdings" w:hAnsi="Wingdings" w:hint="default"/>
+      </w:rPr>
+    </w:lvl>
+    <w:lvl w:ilvl="6" w:tplc="04070001" w:tentative="1">
+      <w:start w:val="1"/>
+      <w:numFmt w:val="bullet"/>
+      <w:lvlText w:val=""/>
+      <w:lvlJc w:val="left"/>
+      <w:pPr>
+        <w:ind w:left="5400" w:hanging="360"/>
+      </w:pPr>
+      <w:rPr>
+        <w:rFonts w:ascii="Symbol" w:hAnsi="Symbol" w:hint="default"/>
+      </w:rPr>
+    </w:lvl>
+    <w:lvl w:ilvl="7" w:tplc="04070003" w:tentative="1">
+      <w:start w:val="1"/>
+      <w:numFmt w:val="bullet"/>
+      <w:lvlText w:val="o"/>
+      <w:lvlJc w:val="left"/>
+      <w:pPr>
+        <w:ind w:left="6120" w:hanging="360"/>
+      </w:pPr>
+      <w:rPr>
+        <w:rFonts w:ascii="Courier New" w:hAnsi="Courier New" w:cs="Courier New" w:hint="default"/>
+      </w:rPr>
+    </w:lvl>
+    <w:lvl w:ilvl="8" w:tplc="04070005" w:tentative="1">
+      <w:start w:val="1"/>
+      <w:numFmt w:val="bullet"/>
+      <w:lvlText w:val=""/>
+      <w:lvlJc w:val="left"/>
+      <w:pPr>
+        <w:ind w:left="6840" w:hanging="360"/>
+      </w:pPr>
+      <w:rPr>
+        <w:rFonts w:ascii="Wingdings" w:hAnsi="Wingdings" w:hint="default"/>
+      </w:rPr>
+    </w:lvl>
+  </w:abstractNum>
+  <w:abstractNum w:abstractNumId="12" w15:restartNumberingAfterBreak="0">
+    <w:nsid w:val="3C7765F6"/>
+    <w:multiLevelType w:val="hybridMultilevel"/>
+    <w:tmpl w:val="BF4A30B8"/>
+    <w:lvl w:ilvl="0" w:tplc="04070001">
+      <w:start w:val="1"/>
+      <w:numFmt w:val="bullet"/>
+      <w:lvlText w:val=""/>
+      <w:lvlJc w:val="left"/>
+      <w:pPr>
+        <w:ind w:left="1440" w:hanging="360"/>
+      </w:pPr>
+      <w:rPr>
+        <w:rFonts w:ascii="Symbol" w:hAnsi="Symbol" w:hint="default"/>
+      </w:rPr>
+    </w:lvl>
+    <w:lvl w:ilvl="1" w:tplc="04070003" w:tentative="1">
+      <w:start w:val="1"/>
+      <w:numFmt w:val="bullet"/>
+      <w:lvlText w:val="o"/>
+      <w:lvlJc w:val="left"/>
+      <w:pPr>
+        <w:ind w:left="2160" w:hanging="360"/>
+      </w:pPr>
+      <w:rPr>
+        <w:rFonts w:ascii="Courier New" w:hAnsi="Courier New" w:cs="Courier New" w:hint="default"/>
+      </w:rPr>
+    </w:lvl>
+    <w:lvl w:ilvl="2" w:tplc="04070005" w:tentative="1">
+      <w:start w:val="1"/>
+      <w:numFmt w:val="bullet"/>
+      <w:lvlText w:val=""/>
+      <w:lvlJc w:val="left"/>
+      <w:pPr>
+        <w:ind w:left="2880" w:hanging="360"/>
+      </w:pPr>
+      <w:rPr>
+        <w:rFonts w:ascii="Wingdings" w:hAnsi="Wingdings" w:hint="default"/>
+      </w:rPr>
+    </w:lvl>
+    <w:lvl w:ilvl="3" w:tplc="04070001" w:tentative="1">
+      <w:start w:val="1"/>
+      <w:numFmt w:val="bullet"/>
+      <w:lvlText w:val=""/>
+      <w:lvlJc w:val="left"/>
+      <w:pPr>
+        <w:ind w:left="3600" w:hanging="360"/>
+      </w:pPr>
+      <w:rPr>
+        <w:rFonts w:ascii="Symbol" w:hAnsi="Symbol" w:hint="default"/>
+      </w:rPr>
+    </w:lvl>
+    <w:lvl w:ilvl="4" w:tplc="04070003" w:tentative="1">
+      <w:start w:val="1"/>
+      <w:numFmt w:val="bullet"/>
+      <w:lvlText w:val="o"/>
+      <w:lvlJc w:val="left"/>
+      <w:pPr>
+        <w:ind w:left="4320" w:hanging="360"/>
+      </w:pPr>
+      <w:rPr>
+        <w:rFonts w:ascii="Courier New" w:hAnsi="Courier New" w:cs="Courier New" w:hint="default"/>
+      </w:rPr>
+    </w:lvl>
+    <w:lvl w:ilvl="5" w:tplc="04070005" w:tentative="1">
+      <w:start w:val="1"/>
+      <w:numFmt w:val="bullet"/>
+      <w:lvlText w:val=""/>
+      <w:lvlJc w:val="left"/>
+      <w:pPr>
+        <w:ind w:left="5040" w:hanging="360"/>
+      </w:pPr>
+      <w:rPr>
+        <w:rFonts w:ascii="Wingdings" w:hAnsi="Wingdings" w:hint="default"/>
+      </w:rPr>
+    </w:lvl>
+    <w:lvl w:ilvl="6" w:tplc="04070001" w:tentative="1">
+      <w:start w:val="1"/>
+      <w:numFmt w:val="bullet"/>
+      <w:lvlText w:val=""/>
+      <w:lvlJc w:val="left"/>
+      <w:pPr>
+        <w:ind w:left="5760" w:hanging="360"/>
+      </w:pPr>
+      <w:rPr>
+        <w:rFonts w:ascii="Symbol" w:hAnsi="Symbol" w:hint="default"/>
+      </w:rPr>
+    </w:lvl>
+    <w:lvl w:ilvl="7" w:tplc="04070003" w:tentative="1">
+      <w:start w:val="1"/>
+      <w:numFmt w:val="bullet"/>
+      <w:lvlText w:val="o"/>
+      <w:lvlJc w:val="left"/>
+      <w:pPr>
+        <w:ind w:left="6480" w:hanging="360"/>
+      </w:pPr>
+      <w:rPr>
+        <w:rFonts w:ascii="Courier New" w:hAnsi="Courier New" w:cs="Courier New" w:hint="default"/>
+      </w:rPr>
+    </w:lvl>
+    <w:lvl w:ilvl="8" w:tplc="04070005" w:tentative="1">
+      <w:start w:val="1"/>
+      <w:numFmt w:val="bullet"/>
+      <w:lvlText w:val=""/>
+      <w:lvlJc w:val="left"/>
+      <w:pPr>
+        <w:ind w:left="7200" w:hanging="360"/>
+      </w:pPr>
+      <w:rPr>
+        <w:rFonts w:ascii="Wingdings" w:hAnsi="Wingdings" w:hint="default"/>
+      </w:rPr>
+    </w:lvl>
+  </w:abstractNum>
+  <w:abstractNum w:abstractNumId="13" w15:restartNumberingAfterBreak="0">
     <w:nsid w:val="497E26C3"/>
     <w:multiLevelType w:val="multilevel"/>
     <w:tmpl w:val="A64EB1D8"/>
@@ -12094,7 +13050,7 @@
       </w:pPr>
     </w:lvl>
   </w:abstractNum>
-  <w:abstractNum w:abstractNumId="10" w15:restartNumberingAfterBreak="0">
+  <w:abstractNum w:abstractNumId="14" w15:restartNumberingAfterBreak="0">
     <w:nsid w:val="595141B5"/>
     <w:multiLevelType w:val="hybridMultilevel"/>
     <w:tmpl w:val="F5682068"/>
@@ -12207,7 +13163,7 @@
       </w:rPr>
     </w:lvl>
   </w:abstractNum>
-  <w:abstractNum w:abstractNumId="11" w15:restartNumberingAfterBreak="0">
+  <w:abstractNum w:abstractNumId="15" w15:restartNumberingAfterBreak="0">
     <w:nsid w:val="5F601D82"/>
     <w:multiLevelType w:val="multilevel"/>
     <w:tmpl w:val="D84C6BFC"/>
@@ -12281,7 +13237,7 @@
       <w:lvlJc w:val="left"/>
     </w:lvl>
   </w:abstractNum>
-  <w:abstractNum w:abstractNumId="12" w15:restartNumberingAfterBreak="0">
+  <w:abstractNum w:abstractNumId="16" w15:restartNumberingAfterBreak="0">
     <w:nsid w:val="640027A1"/>
     <w:multiLevelType w:val="hybridMultilevel"/>
     <w:tmpl w:val="C9FA1DC2"/>
@@ -12420,7 +13376,7 @@
       </w:rPr>
     </w:lvl>
   </w:abstractNum>
-  <w:abstractNum w:abstractNumId="13" w15:restartNumberingAfterBreak="0">
+  <w:abstractNum w:abstractNumId="17" w15:restartNumberingAfterBreak="0">
     <w:nsid w:val="65802F40"/>
     <w:multiLevelType w:val="hybridMultilevel"/>
     <w:tmpl w:val="02BE8714"/>
@@ -12534,7 +13490,7 @@
       </w:rPr>
     </w:lvl>
   </w:abstractNum>
-  <w:abstractNum w:abstractNumId="14" w15:restartNumberingAfterBreak="0">
+  <w:abstractNum w:abstractNumId="18" w15:restartNumberingAfterBreak="0">
     <w:nsid w:val="79853A65"/>
     <w:multiLevelType w:val="hybridMultilevel"/>
     <w:tmpl w:val="0DE8C742"/>
@@ -12621,61 +13577,73 @@
     </w:lvl>
   </w:abstractNum>
   <w:num w:numId="1">
+    <w:abstractNumId w:val="14"/>
+  </w:num>
+  <w:num w:numId="2">
+    <w:abstractNumId w:val="2"/>
+  </w:num>
+  <w:num w:numId="3">
+    <w:abstractNumId w:val="8"/>
+  </w:num>
+  <w:num w:numId="4">
+    <w:abstractNumId w:val="1"/>
+  </w:num>
+  <w:num w:numId="5">
+    <w:abstractNumId w:val="17"/>
+  </w:num>
+  <w:num w:numId="6">
+    <w:abstractNumId w:val="4"/>
+  </w:num>
+  <w:num w:numId="7">
+    <w:abstractNumId w:val="5"/>
+  </w:num>
+  <w:num w:numId="8">
+    <w:abstractNumId w:val="15"/>
+  </w:num>
+  <w:num w:numId="9">
+    <w:abstractNumId w:val="16"/>
+  </w:num>
+  <w:num w:numId="10">
     <w:abstractNumId w:val="10"/>
   </w:num>
-  <w:num w:numId="2">
-    <w:abstractNumId w:val="1"/>
+  <w:num w:numId="11">
+    <w:abstractNumId w:val="7"/>
   </w:num>
-  <w:num w:numId="3">
+  <w:num w:numId="12">
+    <w:abstractNumId w:val="9"/>
+  </w:num>
+  <w:num w:numId="13">
+    <w:abstractNumId w:val="13"/>
+  </w:num>
+  <w:num w:numId="14">
+    <w:abstractNumId w:val="18"/>
+  </w:num>
+  <w:num w:numId="15">
+    <w:abstractNumId w:val="15"/>
+  </w:num>
+  <w:num w:numId="16">
+    <w:abstractNumId w:val="15"/>
+  </w:num>
+  <w:num w:numId="17">
+    <w:abstractNumId w:val="15"/>
+  </w:num>
+  <w:num w:numId="18">
+    <w:abstractNumId w:val="15"/>
+  </w:num>
+  <w:num w:numId="19">
     <w:abstractNumId w:val="6"/>
   </w:num>
-  <w:num w:numId="4">
+  <w:num w:numId="20">
+    <w:abstractNumId w:val="12"/>
+  </w:num>
+  <w:num w:numId="21">
+    <w:abstractNumId w:val="11"/>
+  </w:num>
+  <w:num w:numId="22">
     <w:abstractNumId w:val="0"/>
   </w:num>
-  <w:num w:numId="5">
-    <w:abstractNumId w:val="13"/>
-  </w:num>
-  <w:num w:numId="6">
-    <w:abstractNumId w:val="2"/>
-  </w:num>
-  <w:num w:numId="7">
+  <w:num w:numId="23">
     <w:abstractNumId w:val="3"/>
-  </w:num>
-  <w:num w:numId="8">
-    <w:abstractNumId w:val="11"/>
-  </w:num>
-  <w:num w:numId="9">
-    <w:abstractNumId w:val="12"/>
-  </w:num>
-  <w:num w:numId="10">
-    <w:abstractNumId w:val="8"/>
-  </w:num>
-  <w:num w:numId="11">
-    <w:abstractNumId w:val="5"/>
-  </w:num>
-  <w:num w:numId="12">
-    <w:abstractNumId w:val="7"/>
-  </w:num>
-  <w:num w:numId="13">
-    <w:abstractNumId w:val="9"/>
-  </w:num>
-  <w:num w:numId="14">
-    <w:abstractNumId w:val="14"/>
-  </w:num>
-  <w:num w:numId="15">
-    <w:abstractNumId w:val="11"/>
-  </w:num>
-  <w:num w:numId="16">
-    <w:abstractNumId w:val="11"/>
-  </w:num>
-  <w:num w:numId="17">
-    <w:abstractNumId w:val="11"/>
-  </w:num>
-  <w:num w:numId="18">
-    <w:abstractNumId w:val="11"/>
-  </w:num>
-  <w:num w:numId="19">
-    <w:abstractNumId w:val="4"/>
   </w:num>
 </w:numbering>
 </file>

</xml_diff>